<commit_message>
Final Lab 5 Commit
BBTP completed and JavaDoc updated.
</commit_message>
<xml_diff>
--- a/PackScheduler/project_docs/CSC216_L5_BBTP.docx
+++ b/PackScheduler/project_docs/CSC216_L5_BBTP.docx
@@ -3915,6 +3915,89 @@
               <w:spacing w:line="240" w:lineRule="auto"/>
             </w:pPr>
           </w:p>
+          <w:p>
+            <w:pPr>
+              <w:widowControl w:val="0"/>
+              <w:spacing w:line="240" w:lineRule="auto"/>
+            </w:pPr>
+          </w:p>
+          <w:p>
+            <w:pPr>
+              <w:widowControl w:val="0"/>
+              <w:spacing w:line="240" w:lineRule="auto"/>
+            </w:pPr>
+          </w:p>
+          <w:p>
+            <w:pPr>
+              <w:widowControl w:val="0"/>
+              <w:spacing w:line="240" w:lineRule="auto"/>
+            </w:pPr>
+          </w:p>
+          <w:p>
+            <w:pPr>
+              <w:widowControl w:val="0"/>
+              <w:spacing w:line="240" w:lineRule="auto"/>
+            </w:pPr>
+          </w:p>
+          <w:p>
+            <w:pPr>
+              <w:widowControl w:val="0"/>
+              <w:spacing w:line="240" w:lineRule="auto"/>
+            </w:pPr>
+          </w:p>
+          <w:p>
+            <w:pPr>
+              <w:widowControl w:val="0"/>
+              <w:spacing w:line="240" w:lineRule="auto"/>
+            </w:pPr>
+          </w:p>
+          <w:p>
+            <w:pPr>
+              <w:widowControl w:val="0"/>
+              <w:spacing w:line="240" w:lineRule="auto"/>
+            </w:pPr>
+          </w:p>
+          <w:p>
+            <w:pPr>
+              <w:widowControl w:val="0"/>
+              <w:spacing w:line="240" w:lineRule="auto"/>
+            </w:pPr>
+          </w:p>
+          <w:p>
+            <w:pPr>
+              <w:widowControl w:val="0"/>
+              <w:spacing w:line="240" w:lineRule="auto"/>
+            </w:pPr>
+          </w:p>
+          <w:p>
+            <w:pPr>
+              <w:widowControl w:val="0"/>
+              <w:spacing w:line="240" w:lineRule="auto"/>
+            </w:pPr>
+          </w:p>
+          <w:p>
+            <w:pPr>
+              <w:widowControl w:val="0"/>
+              <w:spacing w:line="240" w:lineRule="auto"/>
+            </w:pPr>
+          </w:p>
+          <w:p>
+            <w:pPr>
+              <w:widowControl w:val="0"/>
+              <w:spacing w:line="240" w:lineRule="auto"/>
+            </w:pPr>
+            <w:r>
+              <w:t>Error Message: Invalid max credits</w:t>
+            </w:r>
+          </w:p>
+          <w:p>
+            <w:pPr>
+              <w:widowControl w:val="0"/>
+              <w:spacing w:line="240" w:lineRule="auto"/>
+            </w:pPr>
+            <w:bookmarkStart w:id="2" w:name="_GoBack"/>
+            <w:bookmarkEnd w:id="2"/>
+          </w:p>
         </w:tc>
       </w:tr>
       <w:tr>
@@ -6755,15 +6838,78 @@
               <w:t>u</w:t>
             </w:r>
             <w:r>
+              <w:t>���</w:t>
+            </w:r>
+            <w:r>
+              <w:t>\7X</w:t>
+            </w:r>
+            <w:r>
               <w:t>�</w:t>
             </w:r>
             <w:r>
-              <w:t/>
+              <w:t>F</w:t>
+            </w:r>
+            <w:r>
+              <w:t>���</w:t>
+            </w:r>
+            <w:r>
+              <w:t>9</w:t>
+            </w:r>
+            <w:r>
+              <w:t>�</w:t>
+            </w:r>
+            <w:r>
+              <w:t>{-O</w:t>
+            </w:r>
+            <w:r>
+              <w:t>�</w:t>
+            </w:r>
+            <w:r>
+              <w:t>F</w:t>
+            </w:r>
+            <w:r>
+              <w:t>�</w:t>
+            </w:r>
+            <w:r>
+              <w:t>ap</w:t>
+            </w:r>
+            <w:r>
+              <w:t>�</w:t>
+            </w:r>
+            <w:r>
+              <w:t>,18</w:t>
+            </w:r>
+          </w:p>
+          <w:p>
+            <w:pPr>
+              <w:widowControl w:val="0"/>
+              <w:spacing w:line="240" w:lineRule="auto"/>
+            </w:pPr>
+            <w:r>
+              <w:t>Lane,Berg,lberg,sociis@non.org,0</w:t>
+            </w:r>
+            <w:r>
+              <w:t>�</w:t>
+            </w:r>
+            <w:r>
+              <w:t>R</w:t>
             </w:r>
             <w:r>
               <w:t>��</w:t>
             </w:r>
             <w:r>
+              <w:t>"</w:t>
+            </w:r>
+            <w:r>
+              <w:t>��</w:t>
+            </w:r>
+            <w:r>
+              <w:t>u</w:t>
+            </w:r>
+            <w:r>
+              <w:t>���</w:t>
+            </w:r>
+            <w:r>
               <w:t>\7X</w:t>
             </w:r>
             <w:r>
@@ -6800,16 +6946,16 @@
               <w:t>�</w:t>
             </w:r>
             <w:r>
-              <w:t>,18</w:t>
-            </w:r>
-          </w:p>
-          <w:p>
-            <w:pPr>
-              <w:widowControl w:val="0"/>
-              <w:spacing w:line="240" w:lineRule="auto"/>
-            </w:pPr>
-            <w:r>
-              <w:t>Lane,Berg,lberg,sociis@non.org,0</w:t>
+              <w:t>,14</w:t>
+            </w:r>
+          </w:p>
+          <w:p>
+            <w:pPr>
+              <w:widowControl w:val="0"/>
+              <w:spacing w:line="240" w:lineRule="auto"/>
+            </w:pPr>
+            <w:r>
+              <w:t>Raymond,Brennan,rbrennan,litora.torquent@pellentesquemassalobortis.ca,0</w:t>
             </w:r>
             <w:r>
               <w:t>�</w:t>
@@ -6830,15 +6976,78 @@
               <w:t>u</w:t>
             </w:r>
             <w:r>
+              <w:t>���</w:t>
+            </w:r>
+            <w:r>
+              <w:t>\7X</w:t>
+            </w:r>
+            <w:r>
               <w:t>�</w:t>
             </w:r>
             <w:r>
-              <w:t/>
+              <w:t>F</w:t>
+            </w:r>
+            <w:r>
+              <w:t>���</w:t>
+            </w:r>
+            <w:r>
+              <w:t>9</w:t>
+            </w:r>
+            <w:r>
+              <w:t>�</w:t>
+            </w:r>
+            <w:r>
+              <w:t>{-O</w:t>
+            </w:r>
+            <w:r>
+              <w:t>�</w:t>
+            </w:r>
+            <w:r>
+              <w:t>F</w:t>
+            </w:r>
+            <w:r>
+              <w:t>�</w:t>
+            </w:r>
+            <w:r>
+              <w:t>ap</w:t>
+            </w:r>
+            <w:r>
+              <w:t>�</w:t>
+            </w:r>
+            <w:r>
+              <w:t>,12</w:t>
+            </w:r>
+          </w:p>
+          <w:p>
+            <w:pPr>
+              <w:widowControl w:val="0"/>
+              <w:spacing w:line="240" w:lineRule="auto"/>
+            </w:pPr>
+            <w:r>
+              <w:t>Emerald,Frost,efrost,adipiscing@acipsumPhasellus.edu,0</w:t>
+            </w:r>
+            <w:r>
+              <w:t>�</w:t>
+            </w:r>
+            <w:r>
+              <w:t>R</w:t>
             </w:r>
             <w:r>
               <w:t>��</w:t>
             </w:r>
             <w:r>
+              <w:t>"</w:t>
+            </w:r>
+            <w:r>
+              <w:t>��</w:t>
+            </w:r>
+            <w:r>
+              <w:t>u</w:t>
+            </w:r>
+            <w:r>
+              <w:t>���</w:t>
+            </w:r>
+            <w:r>
               <w:t>\7X</w:t>
             </w:r>
             <w:r>
@@ -6875,16 +7084,16 @@
               <w:t>�</w:t>
             </w:r>
             <w:r>
-              <w:t>,14</w:t>
-            </w:r>
-          </w:p>
-          <w:p>
-            <w:pPr>
-              <w:widowControl w:val="0"/>
-              <w:spacing w:line="240" w:lineRule="auto"/>
-            </w:pPr>
-            <w:r>
-              <w:t>Raymond,Brennan,rbrennan,litora.torquent@pellentesquemassalobortis.ca,0</w:t>
+              <w:t>,3</w:t>
+            </w:r>
+          </w:p>
+          <w:p>
+            <w:pPr>
+              <w:widowControl w:val="0"/>
+              <w:spacing w:line="240" w:lineRule="auto"/>
+            </w:pPr>
+            <w:r>
+              <w:t>Althea,Hicks,ahicks,Phasellus.dapibus@luctusfelis.com,0</w:t>
             </w:r>
             <w:r>
               <w:t>�</w:t>
@@ -6905,238 +7114,76 @@
               <w:t>u</w:t>
             </w:r>
             <w:r>
+              <w:t>���</w:t>
+            </w:r>
+            <w:r>
+              <w:t>\7X</w:t>
+            </w:r>
+            <w:r>
               <w:t>�</w:t>
             </w:r>
             <w:r>
-              <w:t/>
+              <w:t>F</w:t>
+            </w:r>
+            <w:r>
+              <w:t>���</w:t>
+            </w:r>
+            <w:r>
+              <w:t>9</w:t>
+            </w:r>
+            <w:r>
+              <w:t>�</w:t>
+            </w:r>
+            <w:r>
+              <w:t>{-O</w:t>
+            </w:r>
+            <w:r>
+              <w:t>�</w:t>
+            </w:r>
+            <w:r>
+              <w:t>F</w:t>
+            </w:r>
+            <w:r>
+              <w:t>�</w:t>
+            </w:r>
+            <w:r>
+              <w:t>ap</w:t>
+            </w:r>
+            <w:r>
+              <w:t>�</w:t>
+            </w:r>
+            <w:r>
+              <w:t>,11</w:t>
+            </w:r>
+          </w:p>
+          <w:p>
+            <w:pPr>
+              <w:widowControl w:val="0"/>
+              <w:spacing w:line="240" w:lineRule="auto"/>
+            </w:pPr>
+            <w:r>
+              <w:t>Zahir,King,zking,orci.Donec@ametmassaQuisque.com,0</w:t>
+            </w:r>
+            <w:r>
+              <w:t>�</w:t>
+            </w:r>
+            <w:r>
+              <w:t>R</w:t>
             </w:r>
             <w:r>
               <w:t>��</w:t>
             </w:r>
             <w:r>
-              <w:t>\7X</w:t>
-            </w:r>
-            <w:r>
-              <w:t>�</w:t>
-            </w:r>
-            <w:r>
-              <w:t>F</w:t>
+              <w:t>"</w:t>
+            </w:r>
+            <w:r>
+              <w:t>��</w:t>
+            </w:r>
+            <w:r>
+              <w:t>u</w:t>
             </w:r>
             <w:r>
               <w:t>���</w:t>
-            </w:r>
-            <w:r>
-              <w:t>9</w:t>
-            </w:r>
-            <w:r>
-              <w:t>�</w:t>
-            </w:r>
-            <w:r>
-              <w:t>{-O</w:t>
-            </w:r>
-            <w:r>
-              <w:t>�</w:t>
-            </w:r>
-            <w:r>
-              <w:t>F</w:t>
-            </w:r>
-            <w:r>
-              <w:t>�</w:t>
-            </w:r>
-            <w:r>
-              <w:t>ap</w:t>
-            </w:r>
-            <w:r>
-              <w:t>�</w:t>
-            </w:r>
-            <w:r>
-              <w:t>,12</w:t>
-            </w:r>
-          </w:p>
-          <w:p>
-            <w:pPr>
-              <w:widowControl w:val="0"/>
-              <w:spacing w:line="240" w:lineRule="auto"/>
-            </w:pPr>
-            <w:r>
-              <w:t>Emerald,Frost,efrost,adipiscing@acipsumPhasellus.edu,0</w:t>
-            </w:r>
-            <w:r>
-              <w:t>�</w:t>
-            </w:r>
-            <w:r>
-              <w:t>R</w:t>
-            </w:r>
-            <w:r>
-              <w:t>��</w:t>
-            </w:r>
-            <w:r>
-              <w:t>"</w:t>
-            </w:r>
-            <w:r>
-              <w:t>��</w:t>
-            </w:r>
-            <w:r>
-              <w:t>u</w:t>
-            </w:r>
-            <w:r>
-              <w:t>�</w:t>
-            </w:r>
-            <w:r>
-              <w:t/>
-            </w:r>
-            <w:r>
-              <w:t>��</w:t>
-            </w:r>
-            <w:r>
-              <w:t>\7X</w:t>
-            </w:r>
-            <w:r>
-              <w:t>�</w:t>
-            </w:r>
-            <w:r>
-              <w:t>F</w:t>
-            </w:r>
-            <w:r>
-              <w:t>���</w:t>
-            </w:r>
-            <w:r>
-              <w:t>9</w:t>
-            </w:r>
-            <w:r>
-              <w:t>�</w:t>
-            </w:r>
-            <w:r>
-              <w:t>{-O</w:t>
-            </w:r>
-            <w:r>
-              <w:t>�</w:t>
-            </w:r>
-            <w:r>
-              <w:t>F</w:t>
-            </w:r>
-            <w:r>
-              <w:t>�</w:t>
-            </w:r>
-            <w:r>
-              <w:t>ap</w:t>
-            </w:r>
-            <w:r>
-              <w:t>�</w:t>
-            </w:r>
-            <w:r>
-              <w:t>,3</w:t>
-            </w:r>
-          </w:p>
-          <w:p>
-            <w:pPr>
-              <w:widowControl w:val="0"/>
-              <w:spacing w:line="240" w:lineRule="auto"/>
-            </w:pPr>
-            <w:r>
-              <w:t>Althea,Hicks,ahicks,Phasellus.dapibus@luctusfelis.com,0</w:t>
-            </w:r>
-            <w:r>
-              <w:t>�</w:t>
-            </w:r>
-            <w:r>
-              <w:t>R</w:t>
-            </w:r>
-            <w:r>
-              <w:t>��</w:t>
-            </w:r>
-            <w:r>
-              <w:t>"</w:t>
-            </w:r>
-            <w:r>
-              <w:t>��</w:t>
-            </w:r>
-            <w:r>
-              <w:t>u</w:t>
-            </w:r>
-            <w:r>
-              <w:t>�</w:t>
-            </w:r>
-            <w:r>
-              <w:t/>
-            </w:r>
-            <w:r>
-              <w:t>��</w:t>
-            </w:r>
-            <w:r>
-              <w:t>\7X</w:t>
-            </w:r>
-            <w:r>
-              <w:t>�</w:t>
-            </w:r>
-            <w:r>
-              <w:t>F</w:t>
-            </w:r>
-            <w:r>
-              <w:t>���</w:t>
-            </w:r>
-            <w:r>
-              <w:t>9</w:t>
-            </w:r>
-            <w:r>
-              <w:t>�</w:t>
-            </w:r>
-            <w:r>
-              <w:t>{-O</w:t>
-            </w:r>
-            <w:r>
-              <w:t>�</w:t>
-            </w:r>
-            <w:r>
-              <w:t>F</w:t>
-            </w:r>
-            <w:r>
-              <w:t>�</w:t>
-            </w:r>
-            <w:r>
-              <w:t>ap</w:t>
-            </w:r>
-            <w:r>
-              <w:t>�</w:t>
-            </w:r>
-            <w:r>
-              <w:t>,11</w:t>
-            </w:r>
-          </w:p>
-          <w:p>
-            <w:pPr>
-              <w:widowControl w:val="0"/>
-              <w:spacing w:line="240" w:lineRule="auto"/>
-            </w:pPr>
-            <w:r>
-              <w:t>Zahir,King,zking,orci.Donec@ametmassaQuisque.com,0</w:t>
-            </w:r>
-            <w:r>
-              <w:t>�</w:t>
-            </w:r>
-            <w:r>
-              <w:t>R</w:t>
-            </w:r>
-            <w:r>
-              <w:t>��</w:t>
-            </w:r>
-            <w:r>
-              <w:t>"</w:t>
-            </w:r>
-            <w:r>
-              <w:t>��</w:t>
-            </w:r>
-            <w:r>
-              <w:t>u</w:t>
-            </w:r>
-            <w:r>
-              <w:t>�</w:t>
-            </w:r>
-            <w:r>
-              <w:t/>
-            </w:r>
-            <w:r>
-              <w:t>��</w:t>
             </w:r>
             <w:r>
               <w:t>\7X</w:t>
@@ -7209,15 +7256,78 @@
               <w:t>u</w:t>
             </w:r>
             <w:r>
+              <w:t>���</w:t>
+            </w:r>
+            <w:r>
+              <w:t>\7X</w:t>
+            </w:r>
+            <w:r>
               <w:t>�</w:t>
             </w:r>
             <w:r>
-              <w:t/>
+              <w:t>F</w:t>
+            </w:r>
+            <w:r>
+              <w:t>���</w:t>
+            </w:r>
+            <w:r>
+              <w:t>9</w:t>
+            </w:r>
+            <w:r>
+              <w:t>�</w:t>
+            </w:r>
+            <w:r>
+              <w:t>{-O</w:t>
+            </w:r>
+            <w:r>
+              <w:t>�</w:t>
+            </w:r>
+            <w:r>
+              <w:t>F</w:t>
+            </w:r>
+            <w:r>
+              <w:t>�</w:t>
+            </w:r>
+            <w:r>
+              <w:t>ap</w:t>
+            </w:r>
+            <w:r>
+              <w:t>�</w:t>
+            </w:r>
+            <w:r>
+              <w:t>,5</w:t>
+            </w:r>
+          </w:p>
+          <w:p>
+            <w:pPr>
+              <w:widowControl w:val="0"/>
+              <w:spacing w:line="240" w:lineRule="auto"/>
+            </w:pPr>
+            <w:r>
+              <w:t>Rylee,Puckett,rpuckett,rpuckett@ncsu.edu,0</w:t>
+            </w:r>
+            <w:r>
+              <w:t>�</w:t>
+            </w:r>
+            <w:r>
+              <w:t>R</w:t>
             </w:r>
             <w:r>
               <w:t>��</w:t>
             </w:r>
             <w:r>
+              <w:t>"</w:t>
+            </w:r>
+            <w:r>
+              <w:t>��</w:t>
+            </w:r>
+            <w:r>
+              <w:t>u</w:t>
+            </w:r>
+            <w:r>
+              <w:t>���</w:t>
+            </w:r>
+            <w:r>
               <w:t>\7X</w:t>
             </w:r>
             <w:r>
@@ -7254,16 +7364,16 @@
               <w:t>�</w:t>
             </w:r>
             <w:r>
-              <w:t>,5</w:t>
-            </w:r>
-          </w:p>
-          <w:p>
-            <w:pPr>
-              <w:widowControl w:val="0"/>
-              <w:spacing w:line="240" w:lineRule="auto"/>
-            </w:pPr>
-            <w:r>
-              <w:t>Rylee,Puckett,rpuckett,rpuckett@ncsu.edu,0</w:t>
+              <w:t>,15</w:t>
+            </w:r>
+          </w:p>
+          <w:p>
+            <w:pPr>
+              <w:widowControl w:val="0"/>
+              <w:spacing w:line="240" w:lineRule="auto"/>
+            </w:pPr>
+            <w:r>
+              <w:t>Cassandra,Schwartz,cschwartz,semper@imperdietornare.co.uk,0</w:t>
             </w:r>
             <w:r>
               <w:t>�</w:t>
@@ -7284,163 +7394,76 @@
               <w:t>u</w:t>
             </w:r>
             <w:r>
+              <w:t>���</w:t>
+            </w:r>
+            <w:r>
+              <w:t>\7X</w:t>
+            </w:r>
+            <w:r>
               <w:t>�</w:t>
             </w:r>
             <w:r>
-              <w:t/>
+              <w:t>F</w:t>
+            </w:r>
+            <w:r>
+              <w:t>���</w:t>
+            </w:r>
+            <w:r>
+              <w:t>9</w:t>
+            </w:r>
+            <w:r>
+              <w:t>�</w:t>
+            </w:r>
+            <w:r>
+              <w:t>{-O</w:t>
+            </w:r>
+            <w:r>
+              <w:t>�</w:t>
+            </w:r>
+            <w:r>
+              <w:t>F</w:t>
+            </w:r>
+            <w:r>
+              <w:t>�</w:t>
+            </w:r>
+            <w:r>
+              <w:t>ap</w:t>
+            </w:r>
+            <w:r>
+              <w:t>�</w:t>
+            </w:r>
+            <w:r>
+              <w:t>,4</w:t>
+            </w:r>
+          </w:p>
+          <w:p>
+            <w:pPr>
+              <w:widowControl w:val="0"/>
+              <w:spacing w:line="240" w:lineRule="auto"/>
+            </w:pPr>
+            <w:r>
+              <w:t>Griffith,Stone,gstone,porta@magnamalesuadavel.net,0</w:t>
+            </w:r>
+            <w:r>
+              <w:t>�</w:t>
+            </w:r>
+            <w:r>
+              <w:t>R</w:t>
             </w:r>
             <w:r>
               <w:t>��</w:t>
             </w:r>
             <w:r>
-              <w:t>\7X</w:t>
-            </w:r>
-            <w:r>
-              <w:t>�</w:t>
-            </w:r>
-            <w:r>
-              <w:t>F</w:t>
+              <w:t>"</w:t>
+            </w:r>
+            <w:r>
+              <w:t>��</w:t>
+            </w:r>
+            <w:r>
+              <w:t>u</w:t>
             </w:r>
             <w:r>
               <w:t>���</w:t>
-            </w:r>
-            <w:r>
-              <w:t>9</w:t>
-            </w:r>
-            <w:r>
-              <w:t>�</w:t>
-            </w:r>
-            <w:r>
-              <w:t>{-O</w:t>
-            </w:r>
-            <w:r>
-              <w:t>�</w:t>
-            </w:r>
-            <w:r>
-              <w:t>F</w:t>
-            </w:r>
-            <w:r>
-              <w:t>�</w:t>
-            </w:r>
-            <w:r>
-              <w:t>ap</w:t>
-            </w:r>
-            <w:r>
-              <w:t>�</w:t>
-            </w:r>
-            <w:r>
-              <w:t>,15</w:t>
-            </w:r>
-          </w:p>
-          <w:p>
-            <w:pPr>
-              <w:widowControl w:val="0"/>
-              <w:spacing w:line="240" w:lineRule="auto"/>
-            </w:pPr>
-            <w:r>
-              <w:t>Cassandra,Schwartz,cschwartz,semper@imperdietornare.co.uk,0</w:t>
-            </w:r>
-            <w:r>
-              <w:t>�</w:t>
-            </w:r>
-            <w:r>
-              <w:t>R</w:t>
-            </w:r>
-            <w:r>
-              <w:t>��</w:t>
-            </w:r>
-            <w:r>
-              <w:t>"</w:t>
-            </w:r>
-            <w:r>
-              <w:t>��</w:t>
-            </w:r>
-            <w:r>
-              <w:t>u</w:t>
-            </w:r>
-            <w:r>
-              <w:t>�</w:t>
-            </w:r>
-            <w:r>
-              <w:t/>
-            </w:r>
-            <w:r>
-              <w:t>��</w:t>
-            </w:r>
-            <w:r>
-              <w:t>\7X</w:t>
-            </w:r>
-            <w:r>
-              <w:t>�</w:t>
-            </w:r>
-            <w:r>
-              <w:t>F</w:t>
-            </w:r>
-            <w:r>
-              <w:t>���</w:t>
-            </w:r>
-            <w:r>
-              <w:t>9</w:t>
-            </w:r>
-            <w:r>
-              <w:t>�</w:t>
-            </w:r>
-            <w:r>
-              <w:t>{-O</w:t>
-            </w:r>
-            <w:r>
-              <w:t>�</w:t>
-            </w:r>
-            <w:r>
-              <w:t>F</w:t>
-            </w:r>
-            <w:r>
-              <w:t>�</w:t>
-            </w:r>
-            <w:r>
-              <w:t>ap</w:t>
-            </w:r>
-            <w:r>
-              <w:t>�</w:t>
-            </w:r>
-            <w:r>
-              <w:t>,4</w:t>
-            </w:r>
-          </w:p>
-          <w:p>
-            <w:pPr>
-              <w:widowControl w:val="0"/>
-              <w:spacing w:line="240" w:lineRule="auto"/>
-            </w:pPr>
-            <w:r>
-              <w:t>Griffith,Stone,gstone,porta@magnamalesuadavel.net,0</w:t>
-            </w:r>
-            <w:r>
-              <w:t>�</w:t>
-            </w:r>
-            <w:r>
-              <w:t>R</w:t>
-            </w:r>
-            <w:r>
-              <w:t>��</w:t>
-            </w:r>
-            <w:r>
-              <w:t>"</w:t>
-            </w:r>
-            <w:r>
-              <w:t>��</w:t>
-            </w:r>
-            <w:r>
-              <w:t>u</w:t>
-            </w:r>
-            <w:r>
-              <w:t>�</w:t>
-            </w:r>
-            <w:r>
-              <w:t/>
-            </w:r>
-            <w:r>
-              <w:t>��</w:t>
             </w:r>
             <w:r>
               <w:t>\7X</w:t>
@@ -9387,10 +9410,7 @@
               <w:spacing w:line="240" w:lineRule="auto"/>
             </w:pPr>
             <w:r>
-              <w:t>Error Message</w:t>
-            </w:r>
-            <w:r>
-              <w:t>: Invalid title</w:t>
+              <w:t>Error Message: Invalid title</w:t>
             </w:r>
           </w:p>
         </w:tc>
@@ -9864,6 +9884,9 @@
             <w:r>
               <w:t>Error Message</w:t>
             </w:r>
+            <w:r>
+              <w:t>: Invalid section</w:t>
+            </w:r>
           </w:p>
         </w:tc>
       </w:tr>
@@ -12732,8 +12755,6 @@
             <w:r>
               <w:t>CSC236-001 is added to the list at the end following CSC230-001</w:t>
             </w:r>
-            <w:bookmarkStart w:id="2" w:name="_GoBack"/>
-            <w:bookmarkEnd w:id="2"/>
           </w:p>
         </w:tc>
       </w:tr>
@@ -13132,6 +13153,93 @@
               <w:spacing w:line="240" w:lineRule="auto"/>
             </w:pPr>
           </w:p>
+          <w:p>
+            <w:pPr>
+              <w:widowControl w:val="0"/>
+              <w:spacing w:line="240" w:lineRule="auto"/>
+            </w:pPr>
+          </w:p>
+          <w:p>
+            <w:pPr>
+              <w:widowControl w:val="0"/>
+              <w:spacing w:line="240" w:lineRule="auto"/>
+            </w:pPr>
+          </w:p>
+          <w:p>
+            <w:pPr>
+              <w:widowControl w:val="0"/>
+              <w:spacing w:line="240" w:lineRule="auto"/>
+            </w:pPr>
+          </w:p>
+          <w:p>
+            <w:pPr>
+              <w:widowControl w:val="0"/>
+              <w:spacing w:line="240" w:lineRule="auto"/>
+            </w:pPr>
+          </w:p>
+          <w:p>
+            <w:pPr>
+              <w:widowControl w:val="0"/>
+              <w:spacing w:line="240" w:lineRule="auto"/>
+            </w:pPr>
+          </w:p>
+          <w:p>
+            <w:pPr>
+              <w:widowControl w:val="0"/>
+              <w:spacing w:line="240" w:lineRule="auto"/>
+            </w:pPr>
+          </w:p>
+          <w:p>
+            <w:pPr>
+              <w:widowControl w:val="0"/>
+              <w:spacing w:line="240" w:lineRule="auto"/>
+            </w:pPr>
+          </w:p>
+          <w:p>
+            <w:pPr>
+              <w:widowControl w:val="0"/>
+              <w:spacing w:line="240" w:lineRule="auto"/>
+            </w:pPr>
+          </w:p>
+          <w:p>
+            <w:pPr>
+              <w:widowControl w:val="0"/>
+              <w:spacing w:line="240" w:lineRule="auto"/>
+            </w:pPr>
+          </w:p>
+          <w:p>
+            <w:pPr>
+              <w:widowControl w:val="0"/>
+              <w:spacing w:line="240" w:lineRule="auto"/>
+            </w:pPr>
+          </w:p>
+          <w:p>
+            <w:pPr>
+              <w:widowControl w:val="0"/>
+              <w:spacing w:line="240" w:lineRule="auto"/>
+            </w:pPr>
+          </w:p>
+          <w:p>
+            <w:pPr>
+              <w:widowControl w:val="0"/>
+              <w:spacing w:line="240" w:lineRule="auto"/>
+            </w:pPr>
+          </w:p>
+          <w:p>
+            <w:pPr>
+              <w:widowControl w:val="0"/>
+              <w:spacing w:line="240" w:lineRule="auto"/>
+            </w:pPr>
+          </w:p>
+          <w:p>
+            <w:pPr>
+              <w:widowControl w:val="0"/>
+              <w:spacing w:line="240" w:lineRule="auto"/>
+            </w:pPr>
+            <w:r>
+              <w:t>CSC113-001 is added to the list at the front and is followed by CSC116-001.</w:t>
+            </w:r>
+          </w:p>
         </w:tc>
       </w:tr>
       <w:tr>
@@ -13523,6 +13631,93 @@
               <w:spacing w:line="240" w:lineRule="auto"/>
             </w:pPr>
           </w:p>
+          <w:p>
+            <w:pPr>
+              <w:widowControl w:val="0"/>
+              <w:spacing w:line="240" w:lineRule="auto"/>
+            </w:pPr>
+          </w:p>
+          <w:p>
+            <w:pPr>
+              <w:widowControl w:val="0"/>
+              <w:spacing w:line="240" w:lineRule="auto"/>
+            </w:pPr>
+          </w:p>
+          <w:p>
+            <w:pPr>
+              <w:widowControl w:val="0"/>
+              <w:spacing w:line="240" w:lineRule="auto"/>
+            </w:pPr>
+          </w:p>
+          <w:p>
+            <w:pPr>
+              <w:widowControl w:val="0"/>
+              <w:spacing w:line="240" w:lineRule="auto"/>
+            </w:pPr>
+          </w:p>
+          <w:p>
+            <w:pPr>
+              <w:widowControl w:val="0"/>
+              <w:spacing w:line="240" w:lineRule="auto"/>
+            </w:pPr>
+          </w:p>
+          <w:p>
+            <w:pPr>
+              <w:widowControl w:val="0"/>
+              <w:spacing w:line="240" w:lineRule="auto"/>
+            </w:pPr>
+          </w:p>
+          <w:p>
+            <w:pPr>
+              <w:widowControl w:val="0"/>
+              <w:spacing w:line="240" w:lineRule="auto"/>
+            </w:pPr>
+          </w:p>
+          <w:p>
+            <w:pPr>
+              <w:widowControl w:val="0"/>
+              <w:spacing w:line="240" w:lineRule="auto"/>
+            </w:pPr>
+          </w:p>
+          <w:p>
+            <w:pPr>
+              <w:widowControl w:val="0"/>
+              <w:spacing w:line="240" w:lineRule="auto"/>
+            </w:pPr>
+          </w:p>
+          <w:p>
+            <w:pPr>
+              <w:widowControl w:val="0"/>
+              <w:spacing w:line="240" w:lineRule="auto"/>
+            </w:pPr>
+          </w:p>
+          <w:p>
+            <w:pPr>
+              <w:widowControl w:val="0"/>
+              <w:spacing w:line="240" w:lineRule="auto"/>
+            </w:pPr>
+          </w:p>
+          <w:p>
+            <w:pPr>
+              <w:widowControl w:val="0"/>
+              <w:spacing w:line="240" w:lineRule="auto"/>
+            </w:pPr>
+          </w:p>
+          <w:p>
+            <w:pPr>
+              <w:widowControl w:val="0"/>
+              <w:spacing w:line="240" w:lineRule="auto"/>
+            </w:pPr>
+          </w:p>
+          <w:p>
+            <w:pPr>
+              <w:widowControl w:val="0"/>
+              <w:spacing w:line="240" w:lineRule="auto"/>
+            </w:pPr>
+            <w:r>
+              <w:t>CSC116-006 is added to the list between CSC116-003 and CSC216-001.</w:t>
+            </w:r>
+          </w:p>
         </w:tc>
       </w:tr>
       <w:tr>
@@ -13814,6 +14009,39 @@
               <w:spacing w:line="240" w:lineRule="auto"/>
             </w:pPr>
           </w:p>
+          <w:p>
+            <w:pPr>
+              <w:widowControl w:val="0"/>
+              <w:spacing w:line="240" w:lineRule="auto"/>
+            </w:pPr>
+          </w:p>
+          <w:p>
+            <w:pPr>
+              <w:widowControl w:val="0"/>
+              <w:spacing w:line="240" w:lineRule="auto"/>
+            </w:pPr>
+          </w:p>
+          <w:p>
+            <w:pPr>
+              <w:widowControl w:val="0"/>
+              <w:spacing w:line="240" w:lineRule="auto"/>
+            </w:pPr>
+          </w:p>
+          <w:p>
+            <w:pPr>
+              <w:widowControl w:val="0"/>
+              <w:spacing w:line="240" w:lineRule="auto"/>
+            </w:pPr>
+          </w:p>
+          <w:p>
+            <w:pPr>
+              <w:widowControl w:val="0"/>
+              <w:spacing w:line="240" w:lineRule="auto"/>
+            </w:pPr>
+            <w:r>
+              <w:t>CSC216-001 is removed.  CSC116-006 is followed by CSC216-002.</w:t>
+            </w:r>
+          </w:p>
         </w:tc>
       </w:tr>
       <w:tr>
@@ -13973,6 +14201,39 @@
               <w:spacing w:line="240" w:lineRule="auto"/>
             </w:pPr>
           </w:p>
+          <w:p>
+            <w:pPr>
+              <w:widowControl w:val="0"/>
+              <w:spacing w:line="240" w:lineRule="auto"/>
+            </w:pPr>
+          </w:p>
+          <w:p>
+            <w:pPr>
+              <w:widowControl w:val="0"/>
+              <w:spacing w:line="240" w:lineRule="auto"/>
+            </w:pPr>
+          </w:p>
+          <w:p>
+            <w:pPr>
+              <w:widowControl w:val="0"/>
+              <w:spacing w:line="240" w:lineRule="auto"/>
+            </w:pPr>
+          </w:p>
+          <w:p>
+            <w:pPr>
+              <w:widowControl w:val="0"/>
+              <w:spacing w:line="240" w:lineRule="auto"/>
+            </w:pPr>
+          </w:p>
+          <w:p>
+            <w:pPr>
+              <w:widowControl w:val="0"/>
+              <w:spacing w:line="240" w:lineRule="auto"/>
+            </w:pPr>
+            <w:r>
+              <w:t>CSC113-001 is removed.  CSC116-001 is the first course in the catalog</w:t>
+            </w:r>
+          </w:p>
         </w:tc>
       </w:tr>
       <w:tr>
@@ -14141,6 +14402,48 @@
               <w:spacing w:line="240" w:lineRule="auto"/>
             </w:pPr>
           </w:p>
+          <w:p>
+            <w:pPr>
+              <w:widowControl w:val="0"/>
+              <w:spacing w:line="240" w:lineRule="auto"/>
+            </w:pPr>
+          </w:p>
+          <w:p>
+            <w:pPr>
+              <w:widowControl w:val="0"/>
+              <w:spacing w:line="240" w:lineRule="auto"/>
+            </w:pPr>
+          </w:p>
+          <w:p>
+            <w:pPr>
+              <w:widowControl w:val="0"/>
+              <w:spacing w:line="240" w:lineRule="auto"/>
+            </w:pPr>
+          </w:p>
+          <w:p>
+            <w:pPr>
+              <w:widowControl w:val="0"/>
+              <w:spacing w:line="240" w:lineRule="auto"/>
+            </w:pPr>
+          </w:p>
+          <w:p>
+            <w:pPr>
+              <w:widowControl w:val="0"/>
+              <w:spacing w:line="240" w:lineRule="auto"/>
+            </w:pPr>
+            <w:r>
+              <w:t>CSC236-001 is removed.</w:t>
+            </w:r>
+          </w:p>
+          <w:p>
+            <w:pPr>
+              <w:widowControl w:val="0"/>
+              <w:spacing w:line="240" w:lineRule="auto"/>
+            </w:pPr>
+            <w:r>
+              <w:t>CSC230-001 is the last course in the catalog</w:t>
+            </w:r>
+          </w:p>
         </w:tc>
       </w:tr>
       <w:tr>
@@ -14421,6 +14724,148 @@
               <w:widowControl w:val="0"/>
               <w:spacing w:line="240" w:lineRule="auto"/>
             </w:pPr>
+            <w:r>
+              <w:lastRenderedPageBreak/>
+              <w:t>Contents are:</w:t>
+            </w:r>
+          </w:p>
+          <w:p>
+            <w:pPr>
+              <w:widowControl w:val="0"/>
+              <w:spacing w:line="240" w:lineRule="auto"/>
+            </w:pPr>
+          </w:p>
+          <w:p>
+            <w:pPr>
+              <w:widowControl w:val="0"/>
+              <w:spacing w:line="240" w:lineRule="auto"/>
+            </w:pPr>
+            <w:r>
+              <w:t>CSC</w:t>
+            </w:r>
+            <w:proofErr w:type="gramStart"/>
+            <w:r>
+              <w:t>116,Intro</w:t>
+            </w:r>
+            <w:proofErr w:type="gramEnd"/>
+            <w:r>
+              <w:t xml:space="preserve"> to Programming - Java,001,3,jdyoung2,MW,910,</w:t>
+            </w:r>
+            <w:r>
+              <w:lastRenderedPageBreak/>
+              <w:t>1100</w:t>
+            </w:r>
+          </w:p>
+          <w:p>
+            <w:pPr>
+              <w:widowControl w:val="0"/>
+              <w:spacing w:line="240" w:lineRule="auto"/>
+            </w:pPr>
+            <w:r>
+              <w:t>CSC</w:t>
+            </w:r>
+            <w:proofErr w:type="gramStart"/>
+            <w:r>
+              <w:t>116,Intro</w:t>
+            </w:r>
+            <w:proofErr w:type="gramEnd"/>
+            <w:r>
+              <w:t xml:space="preserve"> to Programming - Java,002,3,spbalik,MW,1120,1310</w:t>
+            </w:r>
+          </w:p>
+          <w:p>
+            <w:pPr>
+              <w:widowControl w:val="0"/>
+              <w:spacing w:line="240" w:lineRule="auto"/>
+            </w:pPr>
+            <w:r>
+              <w:t>CSC</w:t>
+            </w:r>
+            <w:proofErr w:type="gramStart"/>
+            <w:r>
+              <w:t>116,Intro</w:t>
+            </w:r>
+            <w:proofErr w:type="gramEnd"/>
+            <w:r>
+              <w:t xml:space="preserve"> to Programming - Java,003,3,tbdimitr,TH,1120,1310</w:t>
+            </w:r>
+          </w:p>
+          <w:p>
+            <w:pPr>
+              <w:widowControl w:val="0"/>
+              <w:spacing w:line="240" w:lineRule="auto"/>
+            </w:pPr>
+            <w:r>
+              <w:t>CSC</w:t>
+            </w:r>
+            <w:proofErr w:type="gramStart"/>
+            <w:r>
+              <w:t>116,Java</w:t>
+            </w:r>
+            <w:proofErr w:type="gramEnd"/>
+            <w:r>
+              <w:t>,006,3,jdyoung2,TH,1040,1230</w:t>
+            </w:r>
+          </w:p>
+          <w:p>
+            <w:pPr>
+              <w:widowControl w:val="0"/>
+              <w:spacing w:line="240" w:lineRule="auto"/>
+            </w:pPr>
+            <w:r>
+              <w:t>CSC</w:t>
+            </w:r>
+            <w:proofErr w:type="gramStart"/>
+            <w:r>
+              <w:t>216,Programming</w:t>
+            </w:r>
+            <w:proofErr w:type="gramEnd"/>
+            <w:r>
+              <w:t xml:space="preserve"> Concepts - Java,002,4,jtking,MW,1330,1445</w:t>
+            </w:r>
+          </w:p>
+          <w:p>
+            <w:pPr>
+              <w:widowControl w:val="0"/>
+              <w:spacing w:line="240" w:lineRule="auto"/>
+            </w:pPr>
+            <w:r>
+              <w:t>CSC</w:t>
+            </w:r>
+            <w:proofErr w:type="gramStart"/>
+            <w:r>
+              <w:t>216,Programming</w:t>
+            </w:r>
+            <w:proofErr w:type="gramEnd"/>
+            <w:r>
+              <w:t xml:space="preserve"> Concepts - Java,601,4,jep,A</w:t>
+            </w:r>
+          </w:p>
+          <w:p>
+            <w:pPr>
+              <w:widowControl w:val="0"/>
+              <w:spacing w:line="240" w:lineRule="auto"/>
+            </w:pPr>
+            <w:r>
+              <w:t>CSC</w:t>
+            </w:r>
+            <w:proofErr w:type="gramStart"/>
+            <w:r>
+              <w:t>226,Discrete</w:t>
+            </w:r>
+            <w:proofErr w:type="gramEnd"/>
+            <w:r>
+              <w:t xml:space="preserve"> Mathematics for Computer Scientists,001,3,tmbarnes,MWF,935,1025</w:t>
+            </w:r>
+          </w:p>
+          <w:p>
+            <w:pPr>
+              <w:widowControl w:val="0"/>
+              <w:spacing w:line="240" w:lineRule="auto"/>
+            </w:pPr>
+            <w:r>
+              <w:t>CSC230,C and Software Tools,001,3,dbsturgi,MW,1145,1300</w:t>
+            </w:r>
           </w:p>
         </w:tc>
       </w:tr>
@@ -14549,6 +14994,27 @@
               <w:spacing w:line="240" w:lineRule="auto"/>
             </w:pPr>
           </w:p>
+          <w:p>
+            <w:pPr>
+              <w:widowControl w:val="0"/>
+              <w:spacing w:line="240" w:lineRule="auto"/>
+            </w:pPr>
+          </w:p>
+          <w:p>
+            <w:pPr>
+              <w:widowControl w:val="0"/>
+              <w:spacing w:line="240" w:lineRule="auto"/>
+            </w:pPr>
+          </w:p>
+          <w:p>
+            <w:pPr>
+              <w:widowControl w:val="0"/>
+              <w:spacing w:line="240" w:lineRule="auto"/>
+            </w:pPr>
+            <w:r>
+              <w:t>An empty course catalog is shown.</w:t>
+            </w:r>
+          </w:p>
         </w:tc>
       </w:tr>
       <w:tr>
@@ -14930,6 +15396,93 @@
               <w:spacing w:line="240" w:lineRule="auto"/>
             </w:pPr>
           </w:p>
+          <w:p>
+            <w:pPr>
+              <w:widowControl w:val="0"/>
+              <w:spacing w:line="240" w:lineRule="auto"/>
+            </w:pPr>
+          </w:p>
+          <w:p>
+            <w:pPr>
+              <w:widowControl w:val="0"/>
+              <w:spacing w:line="240" w:lineRule="auto"/>
+            </w:pPr>
+          </w:p>
+          <w:p>
+            <w:pPr>
+              <w:widowControl w:val="0"/>
+              <w:spacing w:line="240" w:lineRule="auto"/>
+            </w:pPr>
+          </w:p>
+          <w:p>
+            <w:pPr>
+              <w:widowControl w:val="0"/>
+              <w:spacing w:line="240" w:lineRule="auto"/>
+            </w:pPr>
+          </w:p>
+          <w:p>
+            <w:pPr>
+              <w:widowControl w:val="0"/>
+              <w:spacing w:line="240" w:lineRule="auto"/>
+            </w:pPr>
+          </w:p>
+          <w:p>
+            <w:pPr>
+              <w:widowControl w:val="0"/>
+              <w:spacing w:line="240" w:lineRule="auto"/>
+            </w:pPr>
+          </w:p>
+          <w:p>
+            <w:pPr>
+              <w:widowControl w:val="0"/>
+              <w:spacing w:line="240" w:lineRule="auto"/>
+            </w:pPr>
+          </w:p>
+          <w:p>
+            <w:pPr>
+              <w:widowControl w:val="0"/>
+              <w:spacing w:line="240" w:lineRule="auto"/>
+            </w:pPr>
+          </w:p>
+          <w:p>
+            <w:pPr>
+              <w:widowControl w:val="0"/>
+              <w:spacing w:line="240" w:lineRule="auto"/>
+            </w:pPr>
+          </w:p>
+          <w:p>
+            <w:pPr>
+              <w:widowControl w:val="0"/>
+              <w:spacing w:line="240" w:lineRule="auto"/>
+            </w:pPr>
+          </w:p>
+          <w:p>
+            <w:pPr>
+              <w:widowControl w:val="0"/>
+              <w:spacing w:line="240" w:lineRule="auto"/>
+            </w:pPr>
+          </w:p>
+          <w:p>
+            <w:pPr>
+              <w:widowControl w:val="0"/>
+              <w:spacing w:line="240" w:lineRule="auto"/>
+            </w:pPr>
+          </w:p>
+          <w:p>
+            <w:pPr>
+              <w:widowControl w:val="0"/>
+              <w:spacing w:line="240" w:lineRule="auto"/>
+            </w:pPr>
+          </w:p>
+          <w:p>
+            <w:pPr>
+              <w:widowControl w:val="0"/>
+              <w:spacing w:line="240" w:lineRule="auto"/>
+            </w:pPr>
+            <w:r>
+              <w:t>CSC216-601 is added to the list</w:t>
+            </w:r>
+          </w:p>
         </w:tc>
       </w:tr>
       <w:tr>
@@ -15057,6 +15610,27 @@
               <w:spacing w:line="240" w:lineRule="auto"/>
             </w:pPr>
           </w:p>
+          <w:p>
+            <w:pPr>
+              <w:widowControl w:val="0"/>
+              <w:spacing w:line="240" w:lineRule="auto"/>
+            </w:pPr>
+          </w:p>
+          <w:p>
+            <w:pPr>
+              <w:widowControl w:val="0"/>
+              <w:spacing w:line="240" w:lineRule="auto"/>
+            </w:pPr>
+          </w:p>
+          <w:p>
+            <w:pPr>
+              <w:widowControl w:val="0"/>
+              <w:spacing w:line="240" w:lineRule="auto"/>
+            </w:pPr>
+            <w:r>
+              <w:t>User is returned to the Login view</w:t>
+            </w:r>
+          </w:p>
         </w:tc>
       </w:tr>
       <w:tr>
@@ -15243,6 +15817,50 @@
               <w:widowControl w:val="0"/>
               <w:spacing w:line="240" w:lineRule="auto"/>
             </w:pPr>
+          </w:p>
+          <w:p>
+            <w:pPr>
+              <w:widowControl w:val="0"/>
+              <w:spacing w:line="240" w:lineRule="auto"/>
+            </w:pPr>
+          </w:p>
+          <w:p>
+            <w:pPr>
+              <w:widowControl w:val="0"/>
+              <w:spacing w:line="240" w:lineRule="auto"/>
+            </w:pPr>
+          </w:p>
+          <w:p>
+            <w:pPr>
+              <w:widowControl w:val="0"/>
+              <w:spacing w:line="240" w:lineRule="auto"/>
+            </w:pPr>
+          </w:p>
+          <w:p>
+            <w:pPr>
+              <w:widowControl w:val="0"/>
+              <w:spacing w:line="240" w:lineRule="auto"/>
+            </w:pPr>
+          </w:p>
+          <w:p>
+            <w:pPr>
+              <w:widowControl w:val="0"/>
+              <w:spacing w:line="240" w:lineRule="auto"/>
+            </w:pPr>
+          </w:p>
+          <w:p>
+            <w:pPr>
+              <w:widowControl w:val="0"/>
+              <w:spacing w:line="240" w:lineRule="auto"/>
+            </w:pPr>
+            <w:proofErr w:type="spellStart"/>
+            <w:r>
+              <w:t>pwilkins</w:t>
+            </w:r>
+            <w:proofErr w:type="spellEnd"/>
+            <w:r>
+              <w:t xml:space="preserve"> is logged in and is switched to the user view.  All that is shown is a Logout button.</w:t>
+            </w:r>
           </w:p>
         </w:tc>
       </w:tr>

</xml_diff>